<commit_message>
Trocando pdfs que estavam errados em pensamento computacional. Resumo do tema 3 e 4, juntamente dos exercícios. Estudos iniciais de Matemática e Lógica tema 2
</commit_message>
<xml_diff>
--- a/PDF-das-materias 6 semestre/Pensamento Computacional/Resumo-Tema-3.docx
+++ b/PDF-das-materias 6 semestre/Pensamento Computacional/Resumo-Tema-3.docx
@@ -3,39 +3,2013 @@
 <w:document xmlns:wpc="http://schemas.microsoft.com/office/word/2010/wordprocessingCanvas" xmlns:cx="http://schemas.microsoft.com/office/drawing/2014/chartex" xmlns:cx1="http://schemas.microsoft.com/office/drawing/2015/9/8/chartex" xmlns:cx2="http://schemas.microsoft.com/office/drawing/2015/10/21/chartex" xmlns:cx3="http://schemas.microsoft.com/office/drawing/2016/5/9/chartex" xmlns:cx4="http://schemas.microsoft.com/office/drawing/2016/5/10/chartex" xmlns:cx5="http://schemas.microsoft.com/office/drawing/2016/5/11/chartex" xmlns:cx6="http://schemas.microsoft.com/office/drawing/2016/5/12/chartex" xmlns:cx7="http://schemas.microsoft.com/office/drawing/2016/5/13/chartex" xmlns:cx8="http://schemas.microsoft.com/office/drawing/2016/5/14/chartex" xmlns:mc="http://schemas.openxmlformats.org/markup-compatibility/2006" xmlns:aink="http://schemas.microsoft.com/office/drawing/2016/ink" xmlns:am3d="http://schemas.microsoft.com/office/drawing/2017/model3d" xmlns:o="urn:schemas-microsoft-com:office:office" xmlns:oel="http://schemas.microsoft.com/office/2019/extlst" xmlns:r="http://schemas.openxmlformats.org/officeDocument/2006/relationships" xmlns:m="http://schemas.openxmlformats.org/officeDocument/2006/math" xmlns:v="urn:schemas-microsoft-com:vml" xmlns:wp14="http://schemas.microsoft.com/office/word/2010/wordprocessingDrawing" xmlns:wp="http://schemas.openxmlformats.org/drawingml/2006/wordprocessingDrawing" xmlns:w10="urn:schemas-microsoft-com:office:word" xmlns:w="http://schemas.openxmlformats.org/wordprocessingml/2006/main" xmlns:w14="http://schemas.microsoft.com/office/word/2010/wordml" xmlns:w15="http://schemas.microsoft.com/office/word/2012/wordml" xmlns:w16cex="http://schemas.microsoft.com/office/word/2018/wordml/cex" xmlns:w16cid="http://schemas.microsoft.com/office/word/2016/wordml/cid" xmlns:w16="http://schemas.microsoft.com/office/word/2018/wordml" xmlns:w16du="http://schemas.microsoft.com/office/word/2023/wordml/word16du" xmlns:w16sdtdh="http://schemas.microsoft.com/office/word/2020/wordml/sdtdatahash" xmlns:w16sdtfl="http://schemas.microsoft.com/office/word/2024/wordml/sdtformatlock" xmlns:w16se="http://schemas.microsoft.com/office/word/2015/wordml/symex" xmlns:wpg="http://schemas.microsoft.com/office/word/2010/wordprocessingGroup" xmlns:wpi="http://schemas.microsoft.com/office/word/2010/wordprocessingInk" xmlns:wne="http://schemas.microsoft.com/office/word/2006/wordml" xmlns:wps="http://schemas.microsoft.com/office/word/2010/wordprocessingShape" mc:Ignorable="w14 w15 w16se w16cid w16 w16cex w16sdtdh w16sdtfl w16du wp14">
   <w:body>
     <w:p>
-      <w:r>
-        <w:t>Falta o resumo</w:t>
-      </w:r>
-    </w:p>
-    <w:p/>
-    <w:p/>
-    <w:p/>
-    <w:p/>
-    <w:p/>
-    <w:p/>
-    <w:p/>
-    <w:p/>
-    <w:p/>
-    <w:p/>
-    <w:p/>
-    <w:p/>
-    <w:p/>
-    <w:p/>
-    <w:p/>
-    <w:p/>
-    <w:p/>
-    <w:p/>
-    <w:p/>
-    <w:p/>
-    <w:p/>
-    <w:p/>
-    <w:p/>
-    <w:p/>
-    <w:p/>
-    <w:p>
-      <w:r>
+      <w:pPr>
+        <w:rPr>
+          <w:lang w:val="pt-BR"/>
+        </w:rPr>
+      </w:pPr>
+      <w:r>
+        <w:rPr>
+          <w:b/>
+          <w:bCs/>
+          <w:lang w:val="pt-BR"/>
+        </w:rPr>
+        <w:t>1. Pensamento Computacional</w:t>
+      </w:r>
+    </w:p>
+    <w:p>
+      <w:pPr>
+        <w:rPr>
+          <w:lang w:val="pt-BR"/>
+        </w:rPr>
+      </w:pPr>
+      <w:r>
+        <w:rPr>
+          <w:lang w:val="pt-BR"/>
+        </w:rPr>
+        <w:t>• A sociedade está mudando rapidamente, com o lançamento e a substituição contínua de tecnologias inovadoras.</w:t>
+      </w:r>
+    </w:p>
+    <w:p>
+      <w:pPr>
+        <w:rPr>
+          <w:lang w:val="pt-BR"/>
+        </w:rPr>
+      </w:pPr>
+      <w:r>
+        <w:rPr>
+          <w:lang w:val="pt-BR"/>
+        </w:rPr>
+        <w:t xml:space="preserve">• Tecnologias disruptivas provocam uma </w:t>
+      </w:r>
+      <w:r>
+        <w:rPr>
+          <w:b/>
+          <w:bCs/>
+          <w:lang w:val="pt-BR"/>
+        </w:rPr>
+        <w:t>transformação</w:t>
+      </w:r>
+      <w:r>
+        <w:rPr>
+          <w:lang w:val="pt-BR"/>
+        </w:rPr>
+        <w:t xml:space="preserve"> no modo como procedimentos acontecem, como a escrita (que superou a transmissão oral de conhecimento) e os computadores (que difundem conhecimento globalmente).</w:t>
+      </w:r>
+    </w:p>
+    <w:p>
+      <w:pPr>
+        <w:rPr>
+          <w:lang w:val="pt-BR"/>
+        </w:rPr>
+      </w:pPr>
+      <w:r>
+        <w:rPr>
+          <w:lang w:val="pt-BR"/>
+        </w:rPr>
+        <w:t xml:space="preserve">• </w:t>
+      </w:r>
+      <w:r>
+        <w:rPr>
+          <w:b/>
+          <w:bCs/>
+          <w:lang w:val="pt-BR"/>
+        </w:rPr>
+        <w:t>Pensamento computacional</w:t>
+      </w:r>
+      <w:r>
+        <w:rPr>
+          <w:lang w:val="pt-BR"/>
+        </w:rPr>
+        <w:t xml:space="preserve"> é um conjunto de habilidades que permite </w:t>
+      </w:r>
+      <w:r>
+        <w:rPr>
+          <w:b/>
+          <w:bCs/>
+          <w:lang w:val="pt-BR"/>
+        </w:rPr>
+        <w:t>compreender problemas e suas soluções</w:t>
+      </w:r>
+      <w:r>
+        <w:rPr>
+          <w:lang w:val="pt-BR"/>
+        </w:rPr>
+        <w:t>, tornando-se fundamental para profissionais de todas as áreas no século XXI.</w:t>
+      </w:r>
+    </w:p>
+    <w:p>
+      <w:pPr>
+        <w:rPr>
+          <w:lang w:val="pt-BR"/>
+        </w:rPr>
+      </w:pPr>
+      <w:r>
+        <w:rPr>
+          <w:lang w:val="pt-BR"/>
+        </w:rPr>
+        <w:t xml:space="preserve">• </w:t>
+      </w:r>
+      <w:r>
+        <w:rPr>
+          <w:b/>
+          <w:bCs/>
+          <w:lang w:val="pt-BR"/>
+        </w:rPr>
+        <w:t>O que o pensamento computacional NÃO é</w:t>
+      </w:r>
+      <w:r>
+        <w:rPr>
+          <w:lang w:val="pt-BR"/>
+        </w:rPr>
+        <w:t>:</w:t>
+      </w:r>
+    </w:p>
+    <w:p>
+      <w:pPr>
+        <w:rPr>
+          <w:lang w:val="pt-BR"/>
+        </w:rPr>
+      </w:pPr>
+      <w:r>
+        <w:rPr>
+          <w:lang w:val="pt-BR"/>
+        </w:rPr>
+        <w:t xml:space="preserve">    ◦ </w:t>
+      </w:r>
+      <w:r>
+        <w:rPr>
+          <w:b/>
+          <w:bCs/>
+          <w:lang w:val="pt-BR"/>
+        </w:rPr>
+        <w:t>Pensar como computadores</w:t>
+      </w:r>
+      <w:r>
+        <w:rPr>
+          <w:lang w:val="pt-BR"/>
+        </w:rPr>
+        <w:t>: Computadores não pensam; eles apenas seguem instruções expressas, objetivas e simples.</w:t>
+      </w:r>
+    </w:p>
+    <w:p>
+      <w:pPr>
+        <w:rPr>
+          <w:lang w:val="pt-BR"/>
+        </w:rPr>
+      </w:pPr>
+      <w:r>
+        <w:rPr>
+          <w:lang w:val="pt-BR"/>
+        </w:rPr>
+        <w:t xml:space="preserve">    ◦ </w:t>
+      </w:r>
+      <w:r>
+        <w:rPr>
+          <w:b/>
+          <w:bCs/>
+          <w:lang w:val="pt-BR"/>
+        </w:rPr>
+        <w:t>O mesmo que programar</w:t>
+      </w:r>
+      <w:r>
+        <w:rPr>
+          <w:lang w:val="pt-BR"/>
+        </w:rPr>
+        <w:t>: Não é preciso um computador para praticar o pensamento computacional.</w:t>
+      </w:r>
+    </w:p>
+    <w:p>
+      <w:pPr>
+        <w:rPr>
+          <w:lang w:val="pt-BR"/>
+        </w:rPr>
+      </w:pPr>
+      <w:r>
+        <w:rPr>
+          <w:lang w:val="pt-BR"/>
+        </w:rPr>
+        <w:t>    ◦ Saber navegar na internet, enviar e-mails ou operar um processador de texto.</w:t>
+      </w:r>
+    </w:p>
+    <w:p>
+      <w:pPr>
+        <w:rPr>
+          <w:lang w:val="pt-BR"/>
+        </w:rPr>
+      </w:pPr>
+      <w:r>
+        <w:rPr>
+          <w:lang w:val="pt-BR"/>
+        </w:rPr>
+        <w:t xml:space="preserve">• </w:t>
+      </w:r>
+      <w:r>
+        <w:rPr>
+          <w:b/>
+          <w:bCs/>
+          <w:lang w:val="pt-BR"/>
+        </w:rPr>
+        <w:t>O que o pensamento computacional É</w:t>
+      </w:r>
+      <w:r>
+        <w:rPr>
+          <w:lang w:val="pt-BR"/>
+        </w:rPr>
+        <w:t xml:space="preserve">: Utilizar computadores e suas redes para </w:t>
+      </w:r>
+      <w:r>
+        <w:rPr>
+          <w:b/>
+          <w:bCs/>
+          <w:lang w:val="pt-BR"/>
+        </w:rPr>
+        <w:t>aumentar os poderes cognitivo e operacional humanos</w:t>
+      </w:r>
+      <w:r>
+        <w:rPr>
+          <w:lang w:val="pt-BR"/>
+        </w:rPr>
+        <w:t>, promovendo a produtividade, inventividade e criatividade.</w:t>
+      </w:r>
+    </w:p>
+    <w:p>
+      <w:pPr>
+        <w:rPr>
+          <w:lang w:val="pt-BR"/>
+        </w:rPr>
+      </w:pPr>
+      <w:r>
+        <w:rPr>
+          <w:lang w:val="pt-BR"/>
+        </w:rPr>
+        <w:t xml:space="preserve">• É a etapa que </w:t>
+      </w:r>
+      <w:r>
+        <w:rPr>
+          <w:b/>
+          <w:bCs/>
+          <w:lang w:val="pt-BR"/>
+        </w:rPr>
+        <w:t>antecede a programação</w:t>
+      </w:r>
+      <w:r>
+        <w:rPr>
+          <w:lang w:val="pt-BR"/>
+        </w:rPr>
+        <w:t>, onde se reflete sobre como estruturar e organizar as instruções para que a máquina resolva um problema.</w:t>
+      </w:r>
+    </w:p>
+    <w:p>
+      <w:pPr>
+        <w:rPr>
+          <w:lang w:val="pt-BR"/>
+        </w:rPr>
+      </w:pPr>
+      <w:r>
+        <w:rPr>
+          <w:lang w:val="pt-BR"/>
+        </w:rPr>
+        <w:t xml:space="preserve">• </w:t>
+      </w:r>
+      <w:r>
+        <w:rPr>
+          <w:b/>
+          <w:bCs/>
+          <w:lang w:val="pt-BR"/>
+        </w:rPr>
+        <w:t>Quatro Pilares do Pensamento Computacional</w:t>
+      </w:r>
+      <w:r>
+        <w:rPr>
+          <w:lang w:val="pt-BR"/>
+        </w:rPr>
+        <w:t>: Não há uma ordem de importância ou prioridade entre eles; todos são igualmente fundamentais.</w:t>
+      </w:r>
+    </w:p>
+    <w:p>
+      <w:pPr>
+        <w:rPr>
+          <w:lang w:val="pt-BR"/>
+        </w:rPr>
+      </w:pPr>
+      <w:r>
+        <w:rPr>
+          <w:lang w:val="pt-BR"/>
+        </w:rPr>
+        <w:t xml:space="preserve">    ◦ </w:t>
+      </w:r>
+      <w:r>
+        <w:rPr>
+          <w:b/>
+          <w:bCs/>
+          <w:lang w:val="pt-BR"/>
+        </w:rPr>
+        <w:t>Decomposição</w:t>
+      </w:r>
+      <w:r>
+        <w:rPr>
+          <w:lang w:val="pt-BR"/>
+        </w:rPr>
+        <w:t>: Dividir um problema complexo em partes menores e mais fáceis de gerenciar.</w:t>
+      </w:r>
+    </w:p>
+    <w:p>
+      <w:pPr>
+        <w:rPr>
+          <w:lang w:val="pt-BR"/>
+        </w:rPr>
+      </w:pPr>
+      <w:r>
+        <w:rPr>
+          <w:lang w:val="pt-BR"/>
+        </w:rPr>
+        <w:t xml:space="preserve">    ◦ </w:t>
+      </w:r>
+      <w:r>
+        <w:rPr>
+          <w:b/>
+          <w:bCs/>
+          <w:lang w:val="pt-BR"/>
+        </w:rPr>
+        <w:t>Abstração</w:t>
+      </w:r>
+      <w:r>
+        <w:rPr>
+          <w:lang w:val="pt-BR"/>
+        </w:rPr>
+        <w:t>: Desconsiderar informações irrelevantes para focar no que realmente importa, buscando a solução mais genérica possível.</w:t>
+      </w:r>
+    </w:p>
+    <w:p>
+      <w:pPr>
+        <w:rPr>
+          <w:lang w:val="pt-BR"/>
+        </w:rPr>
+      </w:pPr>
+      <w:r>
+        <w:rPr>
+          <w:lang w:val="pt-BR"/>
+        </w:rPr>
+        <w:t xml:space="preserve">    ◦ </w:t>
+      </w:r>
+      <w:r>
+        <w:rPr>
+          <w:b/>
+          <w:bCs/>
+          <w:lang w:val="pt-BR"/>
+        </w:rPr>
+        <w:t>Reconhecimento de Padrões</w:t>
+      </w:r>
+      <w:r>
+        <w:rPr>
+          <w:lang w:val="pt-BR"/>
+        </w:rPr>
+        <w:t>: Identificar semelhanças entre problemas para aproveitar soluções já usadas.</w:t>
+      </w:r>
+    </w:p>
+    <w:p>
+      <w:pPr>
+        <w:rPr>
+          <w:lang w:val="pt-BR"/>
+        </w:rPr>
+      </w:pPr>
+      <w:r>
+        <w:rPr>
+          <w:lang w:val="pt-BR"/>
+        </w:rPr>
+        <w:t xml:space="preserve">    ◦ </w:t>
+      </w:r>
+      <w:r>
+        <w:rPr>
+          <w:b/>
+          <w:bCs/>
+          <w:lang w:val="pt-BR"/>
+        </w:rPr>
+        <w:t>Algoritmos</w:t>
+      </w:r>
+      <w:r>
+        <w:rPr>
+          <w:lang w:val="pt-BR"/>
+        </w:rPr>
+        <w:t>: A automação por meio de um conjunto de instruções com uma finalidade útil, que pode ser expresso em linguagem comum.</w:t>
+      </w:r>
+    </w:p>
+    <w:p>
+      <w:pPr>
+        <w:rPr>
+          <w:lang w:val="pt-BR"/>
+        </w:rPr>
+      </w:pPr>
+      <w:r>
+        <w:rPr>
+          <w:lang w:val="pt-BR"/>
+        </w:rPr>
         <w:lastRenderedPageBreak/>
-        <w:t>Exercícios:</w:t>
+        <w:t xml:space="preserve">• O pensamento computacional influencia positivamente habilidades importantes para o mercado de trabalho, como a </w:t>
+      </w:r>
+      <w:r>
+        <w:rPr>
+          <w:b/>
+          <w:bCs/>
+          <w:lang w:val="pt-BR"/>
+        </w:rPr>
+        <w:t>capacidade de inovar, planejar, aprender e raciocinar logicamente</w:t>
+      </w:r>
+      <w:r>
+        <w:rPr>
+          <w:lang w:val="pt-BR"/>
+        </w:rPr>
+        <w:t>.</w:t>
+      </w:r>
+    </w:p>
+    <w:p>
+      <w:pPr>
+        <w:rPr>
+          <w:lang w:val="pt-BR"/>
+        </w:rPr>
+      </w:pPr>
+    </w:p>
+    <w:p>
+      <w:pPr>
+        <w:rPr>
+          <w:lang w:val="pt-BR"/>
+        </w:rPr>
+      </w:pPr>
+    </w:p>
+    <w:p>
+      <w:pPr>
+        <w:rPr>
+          <w:lang w:val="pt-BR"/>
+        </w:rPr>
+      </w:pPr>
+    </w:p>
+    <w:p>
+      <w:pPr>
+        <w:rPr>
+          <w:lang w:val="pt-BR"/>
+        </w:rPr>
+      </w:pPr>
+    </w:p>
+    <w:p>
+      <w:pPr>
+        <w:rPr>
+          <w:lang w:val="pt-BR"/>
+        </w:rPr>
+      </w:pPr>
+    </w:p>
+    <w:p>
+      <w:pPr>
+        <w:rPr>
+          <w:lang w:val="pt-BR"/>
+        </w:rPr>
+      </w:pPr>
+    </w:p>
+    <w:p>
+      <w:pPr>
+        <w:rPr>
+          <w:lang w:val="pt-BR"/>
+        </w:rPr>
+      </w:pPr>
+    </w:p>
+    <w:p>
+      <w:pPr>
+        <w:rPr>
+          <w:lang w:val="pt-BR"/>
+        </w:rPr>
+      </w:pPr>
+    </w:p>
+    <w:p>
+      <w:pPr>
+        <w:rPr>
+          <w:lang w:val="pt-BR"/>
+        </w:rPr>
+      </w:pPr>
+    </w:p>
+    <w:p>
+      <w:pPr>
+        <w:rPr>
+          <w:lang w:val="pt-BR"/>
+        </w:rPr>
+      </w:pPr>
+    </w:p>
+    <w:p>
+      <w:pPr>
+        <w:rPr>
+          <w:lang w:val="pt-BR"/>
+        </w:rPr>
+      </w:pPr>
+    </w:p>
+    <w:p>
+      <w:pPr>
+        <w:rPr>
+          <w:lang w:val="pt-BR"/>
+        </w:rPr>
+      </w:pPr>
+    </w:p>
+    <w:p>
+      <w:pPr>
+        <w:rPr>
+          <w:lang w:val="pt-BR"/>
+        </w:rPr>
+      </w:pPr>
+    </w:p>
+    <w:p>
+      <w:pPr>
+        <w:rPr>
+          <w:lang w:val="pt-BR"/>
+        </w:rPr>
+      </w:pPr>
+    </w:p>
+    <w:p>
+      <w:pPr>
+        <w:rPr>
+          <w:lang w:val="pt-BR"/>
+        </w:rPr>
+      </w:pPr>
+    </w:p>
+    <w:p>
+      <w:pPr>
+        <w:rPr>
+          <w:lang w:val="pt-BR"/>
+        </w:rPr>
+      </w:pPr>
+    </w:p>
+    <w:p>
+      <w:pPr>
+        <w:rPr>
+          <w:lang w:val="pt-BR"/>
+        </w:rPr>
+      </w:pPr>
+    </w:p>
+    <w:p>
+      <w:pPr>
+        <w:rPr>
+          <w:lang w:val="pt-BR"/>
+        </w:rPr>
+      </w:pPr>
+    </w:p>
+    <w:p>
+      <w:pPr>
+        <w:rPr>
+          <w:lang w:val="pt-BR"/>
+        </w:rPr>
+      </w:pPr>
+    </w:p>
+    <w:p>
+      <w:pPr>
+        <w:rPr>
+          <w:lang w:val="pt-BR"/>
+        </w:rPr>
+      </w:pPr>
+    </w:p>
+    <w:p>
+      <w:pPr>
+        <w:rPr>
+          <w:lang w:val="pt-BR"/>
+        </w:rPr>
+      </w:pPr>
+    </w:p>
+    <w:p>
+      <w:pPr>
+        <w:rPr>
+          <w:lang w:val="pt-BR"/>
+        </w:rPr>
+      </w:pPr>
+    </w:p>
+    <w:p>
+      <w:pPr>
+        <w:rPr>
+          <w:lang w:val="pt-BR"/>
+        </w:rPr>
+      </w:pPr>
+    </w:p>
+    <w:p>
+      <w:pPr>
+        <w:rPr>
+          <w:lang w:val="pt-BR"/>
+        </w:rPr>
+      </w:pPr>
+    </w:p>
+    <w:p>
+      <w:pPr>
+        <w:rPr>
+          <w:lang w:val="pt-BR"/>
+        </w:rPr>
+      </w:pPr>
+      <w:r>
+        <w:rPr>
+          <w:b/>
+          <w:bCs/>
+          <w:lang w:val="pt-BR"/>
+        </w:rPr>
+        <w:lastRenderedPageBreak/>
+        <w:t>2. Pensamento Computacional em Economia Criativa, Negócios e Ciências Jurídicas</w:t>
+      </w:r>
+    </w:p>
+    <w:p>
+      <w:pPr>
+        <w:rPr>
+          <w:lang w:val="pt-BR"/>
+        </w:rPr>
+      </w:pPr>
+      <w:r>
+        <w:rPr>
+          <w:lang w:val="pt-BR"/>
+        </w:rPr>
+        <w:t xml:space="preserve">• </w:t>
+      </w:r>
+      <w:r>
+        <w:rPr>
+          <w:b/>
+          <w:bCs/>
+          <w:lang w:val="pt-BR"/>
+        </w:rPr>
+        <w:t>Economia Criativa</w:t>
+      </w:r>
+      <w:r>
+        <w:rPr>
+          <w:lang w:val="pt-BR"/>
+        </w:rPr>
+        <w:t>:</w:t>
+      </w:r>
+    </w:p>
+    <w:p>
+      <w:pPr>
+        <w:rPr>
+          <w:lang w:val="pt-BR"/>
+        </w:rPr>
+      </w:pPr>
+      <w:r>
+        <w:rPr>
+          <w:lang w:val="pt-BR"/>
+        </w:rPr>
+        <w:t xml:space="preserve">    ◦ Surgiu no século XXI, focada em empresas com base em </w:t>
+      </w:r>
+      <w:r>
+        <w:rPr>
+          <w:b/>
+          <w:bCs/>
+          <w:lang w:val="pt-BR"/>
+        </w:rPr>
+        <w:t>conhecimento e inventividade</w:t>
+      </w:r>
+      <w:r>
+        <w:rPr>
+          <w:lang w:val="pt-BR"/>
+        </w:rPr>
+        <w:t>, impulsionando o desenvolvimento local, regional e nacional.</w:t>
+      </w:r>
+    </w:p>
+    <w:p>
+      <w:pPr>
+        <w:rPr>
+          <w:lang w:val="pt-BR"/>
+        </w:rPr>
+      </w:pPr>
+      <w:r>
+        <w:rPr>
+          <w:lang w:val="pt-BR"/>
+        </w:rPr>
+        <w:t xml:space="preserve">    ◦ Inclui áreas como artes performáticas, artes visuais, audiovisual, edição e impressão, expressões culturais tradicionais, design, </w:t>
+      </w:r>
+      <w:r>
+        <w:rPr>
+          <w:b/>
+          <w:bCs/>
+          <w:lang w:val="pt-BR"/>
+        </w:rPr>
+        <w:t>novas mídias (software, games)</w:t>
+      </w:r>
+      <w:r>
+        <w:rPr>
+          <w:lang w:val="pt-BR"/>
+        </w:rPr>
+        <w:t>, patrimônio cultural e serviços criativos.</w:t>
+      </w:r>
+    </w:p>
+    <w:p>
+      <w:pPr>
+        <w:rPr>
+          <w:lang w:val="pt-BR"/>
+        </w:rPr>
+      </w:pPr>
+      <w:r>
+        <w:rPr>
+          <w:lang w:val="pt-BR"/>
+        </w:rPr>
+        <w:t xml:space="preserve">    ◦ O pensamento computacional é </w:t>
+      </w:r>
+      <w:r>
+        <w:rPr>
+          <w:b/>
+          <w:bCs/>
+          <w:lang w:val="pt-BR"/>
+        </w:rPr>
+        <w:t>fundamental</w:t>
+      </w:r>
+      <w:r>
+        <w:rPr>
+          <w:lang w:val="pt-BR"/>
+        </w:rPr>
+        <w:t xml:space="preserve"> para o desenvolvimento de novas mídias e tem transformado setores como bibliotecas, museus, publicidade, arquitetura, design, shows, festivais, fotografia, filmagem e cinema, potencializando a criatividade humana com algoritmos.</w:t>
+      </w:r>
+    </w:p>
+    <w:p>
+      <w:pPr>
+        <w:rPr>
+          <w:lang w:val="pt-BR"/>
+        </w:rPr>
+      </w:pPr>
+      <w:r>
+        <w:rPr>
+          <w:lang w:val="pt-BR"/>
+        </w:rPr>
+        <w:t xml:space="preserve">• </w:t>
+      </w:r>
+      <w:r>
+        <w:rPr>
+          <w:b/>
+          <w:bCs/>
+          <w:lang w:val="pt-BR"/>
+        </w:rPr>
+        <w:t>Mundo dos Negócios</w:t>
+      </w:r>
+      <w:r>
+        <w:rPr>
+          <w:lang w:val="pt-BR"/>
+        </w:rPr>
+        <w:t>:</w:t>
+      </w:r>
+    </w:p>
+    <w:p>
+      <w:pPr>
+        <w:rPr>
+          <w:lang w:val="pt-BR"/>
+        </w:rPr>
+      </w:pPr>
+      <w:r>
+        <w:rPr>
+          <w:lang w:val="pt-BR"/>
+        </w:rPr>
+        <w:t>    ◦ Negócios tradicionais estão se reinventando, dependendo da tecnologia para resiliência, segurança, eficiência e uma boa experiência do cliente.</w:t>
+      </w:r>
+    </w:p>
+    <w:p>
+      <w:pPr>
+        <w:rPr>
+          <w:lang w:val="pt-BR"/>
+        </w:rPr>
+      </w:pPr>
+      <w:r>
+        <w:rPr>
+          <w:lang w:val="pt-BR"/>
+        </w:rPr>
+        <w:t xml:space="preserve">    ◦ O pensamento computacional, por meio de algoritmos, permite </w:t>
+      </w:r>
+      <w:r>
+        <w:rPr>
+          <w:b/>
+          <w:bCs/>
+          <w:lang w:val="pt-BR"/>
+        </w:rPr>
+        <w:t>individualizar o conhecimento do consumidor</w:t>
+      </w:r>
+      <w:r>
+        <w:rPr>
+          <w:lang w:val="pt-BR"/>
+        </w:rPr>
+        <w:t>, superando análises manuais e cansativas.</w:t>
+      </w:r>
+    </w:p>
+    <w:p>
+      <w:pPr>
+        <w:rPr>
+          <w:lang w:val="pt-BR"/>
+        </w:rPr>
+      </w:pPr>
+      <w:r>
+        <w:rPr>
+          <w:lang w:val="pt-BR"/>
+        </w:rPr>
+        <w:t>    ◦ Empresas como a Netflix souberam se adaptar e inovar, compreendendo o perfil de seu público e popularizando o streaming.</w:t>
+      </w:r>
+    </w:p>
+    <w:p>
+      <w:pPr>
+        <w:rPr>
+          <w:lang w:val="pt-BR"/>
+        </w:rPr>
+      </w:pPr>
+      <w:r>
+        <w:rPr>
+          <w:lang w:val="pt-BR"/>
+        </w:rPr>
+        <w:t>    ◦ Transações financeiras evoluíram para aplicativos de smartphone, cartões de crédito com QR Codes e biometria, e criptomoedas como o Bitcoin, que são descentralizadas e "mineradas" por computadores.</w:t>
+      </w:r>
+    </w:p>
+    <w:p>
+      <w:pPr>
+        <w:rPr>
+          <w:lang w:val="pt-BR"/>
+        </w:rPr>
+      </w:pPr>
+      <w:r>
+        <w:rPr>
+          <w:lang w:val="pt-BR"/>
+        </w:rPr>
+        <w:t xml:space="preserve">    ◦ As empresas buscam profissionais que saibam usar o pensamento computacional para se manterem </w:t>
+      </w:r>
+      <w:r>
+        <w:rPr>
+          <w:b/>
+          <w:bCs/>
+          <w:lang w:val="pt-BR"/>
+        </w:rPr>
+        <w:t>competitivas e inovadoras</w:t>
+      </w:r>
+      <w:r>
+        <w:rPr>
+          <w:lang w:val="pt-BR"/>
+        </w:rPr>
+        <w:t>.</w:t>
+      </w:r>
+    </w:p>
+    <w:p>
+      <w:pPr>
+        <w:rPr>
+          <w:lang w:val="pt-BR"/>
+        </w:rPr>
+      </w:pPr>
+      <w:r>
+        <w:rPr>
+          <w:lang w:val="pt-BR"/>
+        </w:rPr>
+        <w:t xml:space="preserve">• </w:t>
+      </w:r>
+      <w:r>
+        <w:rPr>
+          <w:b/>
+          <w:bCs/>
+          <w:lang w:val="pt-BR"/>
+        </w:rPr>
+        <w:t>Computação no Direito</w:t>
+      </w:r>
+      <w:r>
+        <w:rPr>
+          <w:lang w:val="pt-BR"/>
+        </w:rPr>
+        <w:t>:</w:t>
+      </w:r>
+    </w:p>
+    <w:p>
+      <w:pPr>
+        <w:rPr>
+          <w:lang w:val="pt-BR"/>
+        </w:rPr>
+      </w:pPr>
+      <w:r>
+        <w:rPr>
+          <w:lang w:val="pt-BR"/>
+        </w:rPr>
+        <w:t xml:space="preserve">    ◦ A tecnologia avança sobre áreas tipicamente humanas, como o Direito, através de </w:t>
+      </w:r>
+      <w:r>
+        <w:rPr>
+          <w:b/>
+          <w:bCs/>
+          <w:lang w:val="pt-BR"/>
+        </w:rPr>
+        <w:t>sistemas de apoio à decisão</w:t>
+      </w:r>
+      <w:r>
+        <w:rPr>
+          <w:lang w:val="pt-BR"/>
+        </w:rPr>
+        <w:t xml:space="preserve"> que facilitam o trabalho de profissionais.</w:t>
+      </w:r>
+    </w:p>
+    <w:p>
+      <w:pPr>
+        <w:rPr>
+          <w:lang w:val="pt-BR"/>
+        </w:rPr>
+      </w:pPr>
+      <w:r>
+        <w:rPr>
+          <w:lang w:val="pt-BR"/>
+        </w:rPr>
+        <w:t xml:space="preserve">    ◦ </w:t>
+      </w:r>
+      <w:r>
+        <w:rPr>
+          <w:b/>
+          <w:bCs/>
+          <w:lang w:val="pt-BR"/>
+        </w:rPr>
+        <w:t>Não substitui totalmente o advogado</w:t>
+      </w:r>
+      <w:r>
+        <w:rPr>
+          <w:lang w:val="pt-BR"/>
+        </w:rPr>
+        <w:t>, pois funções que envolvem inteligência social e criatividade apresentam baixo risco de substituição.</w:t>
+      </w:r>
+    </w:p>
+    <w:p>
+      <w:pPr>
+        <w:rPr>
+          <w:lang w:val="pt-BR"/>
+        </w:rPr>
+      </w:pPr>
+      <w:r>
+        <w:rPr>
+          <w:lang w:val="pt-BR"/>
+        </w:rPr>
+        <w:t xml:space="preserve">    ◦ Algoritmos com inteligência artificial interpretam textos, identificam tendências e sugerem decisões em pesquisas jurídicas, como o software ROSS </w:t>
+      </w:r>
+      <w:proofErr w:type="spellStart"/>
+      <w:r>
+        <w:rPr>
+          <w:lang w:val="pt-BR"/>
+        </w:rPr>
+        <w:t>Intelligence</w:t>
+      </w:r>
+      <w:proofErr w:type="spellEnd"/>
+      <w:r>
+        <w:rPr>
+          <w:lang w:val="pt-BR"/>
+        </w:rPr>
+        <w:t xml:space="preserve"> e o algoritmo COMPAS.</w:t>
+      </w:r>
+    </w:p>
+    <w:p>
+      <w:pPr>
+        <w:rPr>
+          <w:lang w:val="pt-BR"/>
+        </w:rPr>
+      </w:pPr>
+      <w:r>
+        <w:rPr>
+          <w:lang w:val="pt-BR"/>
+        </w:rPr>
+        <w:lastRenderedPageBreak/>
+        <w:t xml:space="preserve">    ◦ Esses sistemas </w:t>
+      </w:r>
+      <w:r>
+        <w:rPr>
+          <w:b/>
+          <w:bCs/>
+          <w:lang w:val="pt-BR"/>
+        </w:rPr>
+        <w:t>diminuem custos e tempo</w:t>
+      </w:r>
+      <w:r>
+        <w:rPr>
+          <w:lang w:val="pt-BR"/>
+        </w:rPr>
+        <w:t xml:space="preserve"> para pesquisas.</w:t>
+      </w:r>
+    </w:p>
+    <w:p>
+      <w:pPr>
+        <w:rPr>
+          <w:lang w:val="pt-BR"/>
+        </w:rPr>
+      </w:pPr>
+      <w:r>
+        <w:rPr>
+          <w:lang w:val="pt-BR"/>
+        </w:rPr>
+        <w:t xml:space="preserve">    ◦ Apesar de polêmicas, algoritmos como o COMPAS operam de forma imparcial (não observando gênero, etnia, </w:t>
+      </w:r>
+      <w:proofErr w:type="gramStart"/>
+      <w:r>
+        <w:rPr>
+          <w:lang w:val="pt-BR"/>
+        </w:rPr>
+        <w:t>religião, etc.</w:t>
+      </w:r>
+      <w:proofErr w:type="gramEnd"/>
+      <w:r>
+        <w:rPr>
+          <w:lang w:val="pt-BR"/>
+        </w:rPr>
+        <w:t>), evitando preconceitos humanos, mas seus resultados podem influenciar decisões judiciais.</w:t>
+      </w:r>
+    </w:p>
+    <w:p>
+      <w:pPr>
+        <w:rPr>
+          <w:lang w:val="pt-BR"/>
+        </w:rPr>
+      </w:pPr>
+      <w:r>
+        <w:rPr>
+          <w:lang w:val="pt-BR"/>
+        </w:rPr>
+        <w:t xml:space="preserve">    ◦ Modelos preditivos, como o de Daniel Martin Katz, buscam </w:t>
+      </w:r>
+      <w:r>
+        <w:rPr>
+          <w:b/>
+          <w:bCs/>
+          <w:lang w:val="pt-BR"/>
+        </w:rPr>
+        <w:t>reduzir os custos da Justiça</w:t>
+      </w:r>
+      <w:r>
+        <w:rPr>
+          <w:lang w:val="pt-BR"/>
+        </w:rPr>
+        <w:t xml:space="preserve"> e torná-la mais acessível e eficiente.</w:t>
+      </w:r>
+    </w:p>
+    <w:p>
+      <w:pPr>
+        <w:rPr>
+          <w:lang w:val="pt-BR"/>
+        </w:rPr>
+      </w:pPr>
+    </w:p>
+    <w:p>
+      <w:pPr>
+        <w:rPr>
+          <w:lang w:val="pt-BR"/>
+        </w:rPr>
+      </w:pPr>
+    </w:p>
+    <w:p>
+      <w:pPr>
+        <w:rPr>
+          <w:lang w:val="pt-BR"/>
+        </w:rPr>
+      </w:pPr>
+    </w:p>
+    <w:p>
+      <w:pPr>
+        <w:rPr>
+          <w:lang w:val="pt-BR"/>
+        </w:rPr>
+      </w:pPr>
+    </w:p>
+    <w:p>
+      <w:pPr>
+        <w:rPr>
+          <w:lang w:val="pt-BR"/>
+        </w:rPr>
+      </w:pPr>
+    </w:p>
+    <w:p>
+      <w:pPr>
+        <w:rPr>
+          <w:lang w:val="pt-BR"/>
+        </w:rPr>
+      </w:pPr>
+    </w:p>
+    <w:p>
+      <w:pPr>
+        <w:rPr>
+          <w:lang w:val="pt-BR"/>
+        </w:rPr>
+      </w:pPr>
+    </w:p>
+    <w:p>
+      <w:pPr>
+        <w:rPr>
+          <w:lang w:val="pt-BR"/>
+        </w:rPr>
+      </w:pPr>
+    </w:p>
+    <w:p>
+      <w:pPr>
+        <w:rPr>
+          <w:lang w:val="pt-BR"/>
+        </w:rPr>
+      </w:pPr>
+    </w:p>
+    <w:p>
+      <w:pPr>
+        <w:rPr>
+          <w:lang w:val="pt-BR"/>
+        </w:rPr>
+      </w:pPr>
+    </w:p>
+    <w:p>
+      <w:pPr>
+        <w:rPr>
+          <w:lang w:val="pt-BR"/>
+        </w:rPr>
+      </w:pPr>
+    </w:p>
+    <w:p>
+      <w:pPr>
+        <w:rPr>
+          <w:lang w:val="pt-BR"/>
+        </w:rPr>
+      </w:pPr>
+    </w:p>
+    <w:p>
+      <w:pPr>
+        <w:rPr>
+          <w:lang w:val="pt-BR"/>
+        </w:rPr>
+      </w:pPr>
+    </w:p>
+    <w:p>
+      <w:pPr>
+        <w:rPr>
+          <w:lang w:val="pt-BR"/>
+        </w:rPr>
+      </w:pPr>
+    </w:p>
+    <w:p>
+      <w:pPr>
+        <w:rPr>
+          <w:lang w:val="pt-BR"/>
+        </w:rPr>
+      </w:pPr>
+    </w:p>
+    <w:p>
+      <w:pPr>
+        <w:rPr>
+          <w:lang w:val="pt-BR"/>
+        </w:rPr>
+      </w:pPr>
+    </w:p>
+    <w:p>
+      <w:pPr>
+        <w:rPr>
+          <w:lang w:val="pt-BR"/>
+        </w:rPr>
+      </w:pPr>
+    </w:p>
+    <w:p>
+      <w:pPr>
+        <w:rPr>
+          <w:lang w:val="pt-BR"/>
+        </w:rPr>
+      </w:pPr>
+    </w:p>
+    <w:p>
+      <w:pPr>
+        <w:rPr>
+          <w:lang w:val="pt-BR"/>
+        </w:rPr>
+      </w:pPr>
+    </w:p>
+    <w:p>
+      <w:pPr>
+        <w:rPr>
+          <w:lang w:val="pt-BR"/>
+        </w:rPr>
+      </w:pPr>
+    </w:p>
+    <w:p>
+      <w:pPr>
+        <w:rPr>
+          <w:lang w:val="pt-BR"/>
+        </w:rPr>
+      </w:pPr>
+    </w:p>
+    <w:p>
+      <w:pPr>
+        <w:rPr>
+          <w:lang w:val="pt-BR"/>
+        </w:rPr>
+      </w:pPr>
+      <w:r>
+        <w:rPr>
+          <w:b/>
+          <w:bCs/>
+          <w:lang w:val="pt-BR"/>
+        </w:rPr>
+        <w:lastRenderedPageBreak/>
+        <w:t>3. Pensamento Computacional em Educação e Engenharia</w:t>
+      </w:r>
+    </w:p>
+    <w:p>
+      <w:pPr>
+        <w:rPr>
+          <w:lang w:val="pt-BR"/>
+        </w:rPr>
+      </w:pPr>
+      <w:r>
+        <w:rPr>
+          <w:lang w:val="pt-BR"/>
+        </w:rPr>
+        <w:t xml:space="preserve">• </w:t>
+      </w:r>
+      <w:r>
+        <w:rPr>
+          <w:b/>
+          <w:bCs/>
+          <w:lang w:val="pt-BR"/>
+        </w:rPr>
+        <w:t>Educação no Século XXI</w:t>
+      </w:r>
+      <w:r>
+        <w:rPr>
+          <w:lang w:val="pt-BR"/>
+        </w:rPr>
+        <w:t>:</w:t>
+      </w:r>
+    </w:p>
+    <w:p>
+      <w:pPr>
+        <w:rPr>
+          <w:lang w:val="pt-BR"/>
+        </w:rPr>
+      </w:pPr>
+      <w:r>
+        <w:rPr>
+          <w:lang w:val="pt-BR"/>
+        </w:rPr>
+        <w:t xml:space="preserve">    ◦ A educação deve focar na </w:t>
+      </w:r>
+      <w:r>
+        <w:rPr>
+          <w:b/>
+          <w:bCs/>
+          <w:lang w:val="pt-BR"/>
+        </w:rPr>
+        <w:t>formação integral do indivíduo e do cidadão</w:t>
+      </w:r>
+      <w:r>
+        <w:rPr>
+          <w:lang w:val="pt-BR"/>
+        </w:rPr>
+        <w:t>, e não apenas na acumulação de conhecimento utilitarista.</w:t>
+      </w:r>
+    </w:p>
+    <w:p>
+      <w:pPr>
+        <w:rPr>
+          <w:lang w:val="pt-BR"/>
+        </w:rPr>
+      </w:pPr>
+      <w:r>
+        <w:rPr>
+          <w:lang w:val="pt-BR"/>
+        </w:rPr>
+        <w:t>    ◦ Tecnologias educacionais são ferramentas fundamentais para tornar a aprendizagem tangível e estimular o interesse do aluno.</w:t>
+      </w:r>
+    </w:p>
+    <w:p>
+      <w:pPr>
+        <w:rPr>
+          <w:lang w:val="pt-BR"/>
+        </w:rPr>
+      </w:pPr>
+      <w:r>
+        <w:rPr>
+          <w:lang w:val="pt-BR"/>
+        </w:rPr>
+        <w:t xml:space="preserve">    ◦ O aprendizado do pensamento computacional ajuda os jovens a </w:t>
+      </w:r>
+      <w:proofErr w:type="gramStart"/>
+      <w:r>
+        <w:rPr>
+          <w:lang w:val="pt-BR"/>
+        </w:rPr>
+        <w:t>desenvolver</w:t>
+      </w:r>
+      <w:proofErr w:type="gramEnd"/>
+      <w:r>
+        <w:rPr>
+          <w:lang w:val="pt-BR"/>
+        </w:rPr>
+        <w:t xml:space="preserve"> </w:t>
+      </w:r>
+      <w:r>
+        <w:rPr>
+          <w:b/>
+          <w:bCs/>
+          <w:lang w:val="pt-BR"/>
+        </w:rPr>
+        <w:t>habilidades importantes</w:t>
+      </w:r>
+      <w:r>
+        <w:rPr>
+          <w:lang w:val="pt-BR"/>
+        </w:rPr>
+        <w:t xml:space="preserve"> como pensamento crítico, raciocínio lógico e a capacidade de articular problemas, beneficiando diversas disciplinas.</w:t>
+      </w:r>
+    </w:p>
+    <w:p>
+      <w:pPr>
+        <w:rPr>
+          <w:lang w:val="pt-BR"/>
+        </w:rPr>
+      </w:pPr>
+      <w:r>
+        <w:rPr>
+          <w:lang w:val="pt-BR"/>
+        </w:rPr>
+        <w:t>    ◦ Iniciativas como "Ciência da Computação para Todos" nos EUA preparam as crianças para os "empregos do futuro" e para uma cidadania efetiva na sociedade digital.</w:t>
+      </w:r>
+    </w:p>
+    <w:p>
+      <w:pPr>
+        <w:rPr>
+          <w:lang w:val="pt-BR"/>
+        </w:rPr>
+      </w:pPr>
+      <w:r>
+        <w:rPr>
+          <w:lang w:val="pt-BR"/>
+        </w:rPr>
+        <w:t xml:space="preserve">    ◦ O </w:t>
+      </w:r>
+      <w:proofErr w:type="spellStart"/>
+      <w:r>
+        <w:rPr>
+          <w:b/>
+          <w:bCs/>
+          <w:lang w:val="pt-BR"/>
+        </w:rPr>
+        <w:t>Computational</w:t>
+      </w:r>
+      <w:proofErr w:type="spellEnd"/>
+      <w:r>
+        <w:rPr>
+          <w:b/>
+          <w:bCs/>
+          <w:lang w:val="pt-BR"/>
+        </w:rPr>
+        <w:t xml:space="preserve"> </w:t>
+      </w:r>
+      <w:proofErr w:type="spellStart"/>
+      <w:r>
+        <w:rPr>
+          <w:b/>
+          <w:bCs/>
+          <w:lang w:val="pt-BR"/>
+        </w:rPr>
+        <w:t>Thinking</w:t>
+      </w:r>
+      <w:proofErr w:type="spellEnd"/>
+      <w:r>
+        <w:rPr>
+          <w:b/>
+          <w:bCs/>
+          <w:lang w:val="pt-BR"/>
+        </w:rPr>
+        <w:t xml:space="preserve"> Toolkit</w:t>
+      </w:r>
+      <w:r>
+        <w:rPr>
+          <w:lang w:val="pt-BR"/>
+        </w:rPr>
+        <w:t xml:space="preserve"> (Coleta de dados, Análise de dados, Representação de dados, Decomposição de problemas, Abstração, Algoritmos, Automação, Paralelismo, Simulação) é um conjunto de ferramentas que desenvolve as habilidades do pensamento computacional, aplicando-as em atividades práticas.</w:t>
+      </w:r>
+    </w:p>
+    <w:p>
+      <w:pPr>
+        <w:rPr>
+          <w:lang w:val="pt-BR"/>
+        </w:rPr>
+      </w:pPr>
+      <w:r>
+        <w:rPr>
+          <w:lang w:val="pt-BR"/>
+        </w:rPr>
+        <w:t xml:space="preserve">    ◦ No Brasil, a </w:t>
+      </w:r>
+      <w:r>
+        <w:rPr>
+          <w:b/>
+          <w:bCs/>
+          <w:lang w:val="pt-BR"/>
+        </w:rPr>
+        <w:t>BNCC (2018)</w:t>
+      </w:r>
+      <w:r>
+        <w:rPr>
+          <w:lang w:val="pt-BR"/>
+        </w:rPr>
+        <w:t xml:space="preserve"> </w:t>
+      </w:r>
+      <w:proofErr w:type="spellStart"/>
+      <w:r>
+        <w:rPr>
+          <w:lang w:val="pt-BR"/>
+        </w:rPr>
+        <w:t>referencia</w:t>
+      </w:r>
+      <w:proofErr w:type="spellEnd"/>
+      <w:r>
+        <w:rPr>
+          <w:lang w:val="pt-BR"/>
+        </w:rPr>
+        <w:t xml:space="preserve"> o pensamento computacional como uma ferramenta para combater a rejeição à Matemática e desenvolver habilidades como análise e lógica desde a infância.</w:t>
+      </w:r>
+    </w:p>
+    <w:p>
+      <w:pPr>
+        <w:rPr>
+          <w:lang w:val="pt-BR"/>
+        </w:rPr>
+      </w:pPr>
+      <w:r>
+        <w:rPr>
+          <w:lang w:val="pt-BR"/>
+        </w:rPr>
+        <w:t>    ◦ Desafios incluem a limitação das aulas de informática e a falta de professores capacitados.</w:t>
+      </w:r>
+    </w:p>
+    <w:p>
+      <w:pPr>
+        <w:rPr>
+          <w:lang w:val="pt-BR"/>
+        </w:rPr>
+      </w:pPr>
+      <w:r>
+        <w:rPr>
+          <w:lang w:val="pt-BR"/>
+        </w:rPr>
+        <w:t>    ◦ Ferramentas para aplicação prática incluem:</w:t>
+      </w:r>
+    </w:p>
+    <w:p>
+      <w:pPr>
+        <w:rPr>
+          <w:lang w:val="pt-BR"/>
+        </w:rPr>
+      </w:pPr>
+      <w:r>
+        <w:rPr>
+          <w:lang w:val="pt-BR"/>
+        </w:rPr>
+        <w:t xml:space="preserve">        ▪ </w:t>
+      </w:r>
+      <w:r>
+        <w:rPr>
+          <w:b/>
+          <w:bCs/>
+          <w:lang w:val="pt-BR"/>
+        </w:rPr>
+        <w:t>"Computação sem computador"</w:t>
+      </w:r>
+      <w:r>
+        <w:rPr>
+          <w:lang w:val="pt-BR"/>
+        </w:rPr>
+        <w:t>: Técnicas para ensinar conceitos de computação por meio de jogos e atividades interativas, sem a necessidade de computadores.</w:t>
+      </w:r>
+    </w:p>
+    <w:p>
+      <w:pPr>
+        <w:rPr>
+          <w:lang w:val="pt-BR"/>
+        </w:rPr>
+      </w:pPr>
+      <w:r>
+        <w:rPr>
+          <w:lang w:val="pt-BR"/>
+        </w:rPr>
+        <w:t xml:space="preserve">        ▪ </w:t>
+      </w:r>
+      <w:r>
+        <w:rPr>
+          <w:b/>
+          <w:bCs/>
+          <w:lang w:val="pt-BR"/>
+        </w:rPr>
+        <w:t>Plataforma Scratch</w:t>
+      </w:r>
+      <w:r>
+        <w:rPr>
+          <w:lang w:val="pt-BR"/>
+        </w:rPr>
+        <w:t>: Linguagem de programação visual baseada em blocos.</w:t>
+      </w:r>
+    </w:p>
+    <w:p>
+      <w:pPr>
+        <w:rPr>
+          <w:lang w:val="pt-BR"/>
+        </w:rPr>
+      </w:pPr>
+      <w:r>
+        <w:rPr>
+          <w:lang w:val="pt-BR"/>
+        </w:rPr>
+        <w:t xml:space="preserve">        ▪ </w:t>
+      </w:r>
+      <w:r>
+        <w:rPr>
+          <w:b/>
+          <w:bCs/>
+          <w:lang w:val="pt-BR"/>
+        </w:rPr>
+        <w:t>"Hora do Código"</w:t>
+      </w:r>
+      <w:r>
+        <w:rPr>
+          <w:lang w:val="pt-BR"/>
+        </w:rPr>
+        <w:t>: Experiência de uma hora em Ciência da Computação para aprender o básico da programação.</w:t>
+      </w:r>
+    </w:p>
+    <w:p>
+      <w:pPr>
+        <w:rPr>
+          <w:lang w:val="pt-BR"/>
+        </w:rPr>
+      </w:pPr>
+      <w:r>
+        <w:rPr>
+          <w:lang w:val="pt-BR"/>
+        </w:rPr>
+        <w:t xml:space="preserve">        ▪ </w:t>
+      </w:r>
+      <w:r>
+        <w:rPr>
+          <w:b/>
+          <w:bCs/>
+          <w:lang w:val="pt-BR"/>
+        </w:rPr>
+        <w:t>Code.org</w:t>
+      </w:r>
+      <w:r>
+        <w:rPr>
+          <w:lang w:val="pt-BR"/>
+        </w:rPr>
+        <w:t>: Organização gratuita que busca levar o pensamento computacional a todas as crianças do mundo, utilizando gamificação para tornar o aprendizado mais atrativo.</w:t>
+      </w:r>
+    </w:p>
+    <w:p>
+      <w:pPr>
+        <w:rPr>
+          <w:lang w:val="pt-BR"/>
+        </w:rPr>
+      </w:pPr>
+    </w:p>
+    <w:p>
+      <w:pPr>
+        <w:rPr>
+          <w:lang w:val="pt-BR"/>
+        </w:rPr>
+      </w:pPr>
+    </w:p>
+    <w:p>
+      <w:pPr>
+        <w:rPr>
+          <w:lang w:val="pt-BR"/>
+        </w:rPr>
+      </w:pPr>
+      <w:r>
+        <w:rPr>
+          <w:lang w:val="pt-BR"/>
+        </w:rPr>
+        <w:lastRenderedPageBreak/>
+        <w:t xml:space="preserve">• </w:t>
+      </w:r>
+      <w:r>
+        <w:rPr>
+          <w:b/>
+          <w:bCs/>
+          <w:lang w:val="pt-BR"/>
+        </w:rPr>
+        <w:t>Ensino da Engenharia</w:t>
+      </w:r>
+      <w:r>
+        <w:rPr>
+          <w:lang w:val="pt-BR"/>
+        </w:rPr>
+        <w:t>:</w:t>
+      </w:r>
+    </w:p>
+    <w:p>
+      <w:pPr>
+        <w:rPr>
+          <w:lang w:val="pt-BR"/>
+        </w:rPr>
+      </w:pPr>
+      <w:r>
+        <w:rPr>
+          <w:lang w:val="pt-BR"/>
+        </w:rPr>
+        <w:t>    ◦ A crescente complexidade dos sistemas exige que engenheiros recém-qualificados tenham um conhecimento mais profundo dos processos.</w:t>
+      </w:r>
+    </w:p>
+    <w:p>
+      <w:pPr>
+        <w:rPr>
+          <w:lang w:val="pt-BR"/>
+        </w:rPr>
+      </w:pPr>
+      <w:r>
+        <w:rPr>
+          <w:lang w:val="pt-BR"/>
+        </w:rPr>
+        <w:t>    ◦ A integração do pensamento computacional em todos os aspectos do currículo da Engenharia é necessária para preencher a lacuna entre as habilidades iniciais dos alunos e as expectativas crescentes.</w:t>
+      </w:r>
+    </w:p>
+    <w:p>
+      <w:pPr>
+        <w:rPr>
+          <w:lang w:val="pt-BR"/>
+        </w:rPr>
+      </w:pPr>
+      <w:r>
+        <w:rPr>
+          <w:lang w:val="pt-BR"/>
+        </w:rPr>
+        <w:t xml:space="preserve">    ◦ Plataformas como o </w:t>
+      </w:r>
+      <w:r>
+        <w:rPr>
+          <w:b/>
+          <w:bCs/>
+          <w:lang w:val="pt-BR"/>
+        </w:rPr>
+        <w:t>MATLAB</w:t>
+      </w:r>
+      <w:r>
+        <w:rPr>
+          <w:lang w:val="pt-BR"/>
+        </w:rPr>
+        <w:t xml:space="preserve"> (Matrix </w:t>
+      </w:r>
+      <w:proofErr w:type="spellStart"/>
+      <w:r>
+        <w:rPr>
+          <w:lang w:val="pt-BR"/>
+        </w:rPr>
+        <w:t>Laboratory</w:t>
+      </w:r>
+      <w:proofErr w:type="spellEnd"/>
+      <w:r>
+        <w:rPr>
+          <w:lang w:val="pt-BR"/>
+        </w:rPr>
+        <w:t>) atuam como facilitadoras, promovendo a transição para cursos modernos ao integrar o pensamento e ferramentas computacionais, permitindo uma compreensão mais profunda dos princípios de Engenharia.</w:t>
+      </w:r>
+    </w:p>
+    <w:p>
+      <w:pPr>
+        <w:rPr>
+          <w:lang w:val="pt-BR"/>
+        </w:rPr>
+      </w:pPr>
+      <w:r>
+        <w:rPr>
+          <w:lang w:val="pt-BR"/>
+        </w:rPr>
+        <w:t xml:space="preserve">    ◦ A experiência com ferramentas de software e plataformas de hardware (como o </w:t>
+      </w:r>
+      <w:r>
+        <w:rPr>
+          <w:b/>
+          <w:bCs/>
+          <w:lang w:val="pt-BR"/>
+        </w:rPr>
+        <w:t xml:space="preserve">LEGO </w:t>
+      </w:r>
+      <w:proofErr w:type="spellStart"/>
+      <w:r>
+        <w:rPr>
+          <w:b/>
+          <w:bCs/>
+          <w:lang w:val="pt-BR"/>
+        </w:rPr>
+        <w:t>Mindstorms</w:t>
+      </w:r>
+      <w:proofErr w:type="spellEnd"/>
+      <w:r>
+        <w:rPr>
+          <w:lang w:val="pt-BR"/>
+        </w:rPr>
+        <w:t>) desde o início dos estudos ajuda a envolver e motivar os alunos, aumentando a retenção e aprimorando o aprendizado.</w:t>
+      </w:r>
+    </w:p>
+    <w:p>
+      <w:pPr>
+        <w:rPr>
+          <w:lang w:val="pt-BR"/>
+        </w:rPr>
+      </w:pPr>
+    </w:p>
+    <w:p>
+      <w:pPr>
+        <w:rPr>
+          <w:lang w:val="pt-BR"/>
+        </w:rPr>
+      </w:pPr>
+    </w:p>
+    <w:p>
+      <w:pPr>
+        <w:rPr>
+          <w:lang w:val="pt-BR"/>
+        </w:rPr>
+      </w:pPr>
+    </w:p>
+    <w:p>
+      <w:pPr>
+        <w:rPr>
+          <w:lang w:val="pt-BR"/>
+        </w:rPr>
+      </w:pPr>
+    </w:p>
+    <w:p>
+      <w:pPr>
+        <w:rPr>
+          <w:lang w:val="pt-BR"/>
+        </w:rPr>
+      </w:pPr>
+    </w:p>
+    <w:p>
+      <w:pPr>
+        <w:rPr>
+          <w:lang w:val="pt-BR"/>
+        </w:rPr>
+      </w:pPr>
+    </w:p>
+    <w:p>
+      <w:pPr>
+        <w:rPr>
+          <w:lang w:val="pt-BR"/>
+        </w:rPr>
+      </w:pPr>
+    </w:p>
+    <w:p>
+      <w:pPr>
+        <w:rPr>
+          <w:lang w:val="pt-BR"/>
+        </w:rPr>
+      </w:pPr>
+    </w:p>
+    <w:p>
+      <w:pPr>
+        <w:rPr>
+          <w:lang w:val="pt-BR"/>
+        </w:rPr>
+      </w:pPr>
+    </w:p>
+    <w:p>
+      <w:pPr>
+        <w:rPr>
+          <w:lang w:val="pt-BR"/>
+        </w:rPr>
+      </w:pPr>
+    </w:p>
+    <w:p>
+      <w:pPr>
+        <w:rPr>
+          <w:lang w:val="pt-BR"/>
+        </w:rPr>
+      </w:pPr>
+    </w:p>
+    <w:p>
+      <w:pPr>
+        <w:rPr>
+          <w:lang w:val="pt-BR"/>
+        </w:rPr>
+      </w:pPr>
+    </w:p>
+    <w:p>
+      <w:pPr>
+        <w:rPr>
+          <w:lang w:val="pt-BR"/>
+        </w:rPr>
+      </w:pPr>
+    </w:p>
+    <w:p>
+      <w:pPr>
+        <w:rPr>
+          <w:lang w:val="pt-BR"/>
+        </w:rPr>
+      </w:pPr>
+    </w:p>
+    <w:p>
+      <w:pPr>
+        <w:rPr>
+          <w:lang w:val="pt-BR"/>
+        </w:rPr>
+      </w:pPr>
+    </w:p>
+    <w:p>
+      <w:pPr>
+        <w:rPr>
+          <w:lang w:val="pt-BR"/>
+        </w:rPr>
+      </w:pPr>
+      <w:r>
+        <w:rPr>
+          <w:b/>
+          <w:bCs/>
+          <w:lang w:val="pt-BR"/>
+        </w:rPr>
+        <w:lastRenderedPageBreak/>
+        <w:t>4. Conclusão</w:t>
+      </w:r>
+    </w:p>
+    <w:p>
+      <w:pPr>
+        <w:rPr>
+          <w:lang w:val="pt-BR"/>
+        </w:rPr>
+      </w:pPr>
+      <w:r>
+        <w:rPr>
+          <w:lang w:val="pt-BR"/>
+        </w:rPr>
+        <w:t xml:space="preserve">• O pensamento computacional oferece </w:t>
+      </w:r>
+      <w:r>
+        <w:rPr>
+          <w:b/>
+          <w:bCs/>
+          <w:lang w:val="pt-BR"/>
+        </w:rPr>
+        <w:t>inúmeras possibilidades</w:t>
+      </w:r>
+      <w:r>
+        <w:rPr>
+          <w:lang w:val="pt-BR"/>
+        </w:rPr>
+        <w:t xml:space="preserve"> de utilização em diversas áreas.</w:t>
+      </w:r>
+    </w:p>
+    <w:p>
+      <w:pPr>
+        <w:rPr>
+          <w:lang w:val="pt-BR"/>
+        </w:rPr>
+      </w:pPr>
+      <w:r>
+        <w:rPr>
+          <w:lang w:val="pt-BR"/>
+        </w:rPr>
+        <w:t xml:space="preserve">• É crucial buscar e explorar as ferramentas indicadas, praticando para aprimorar as habilidades, pois a área está em constante transformação, exigindo </w:t>
+      </w:r>
+      <w:r>
+        <w:rPr>
+          <w:b/>
+          <w:bCs/>
+          <w:lang w:val="pt-BR"/>
+        </w:rPr>
+        <w:t>busca incessante por conhecimento e aprimoramento</w:t>
+      </w:r>
+    </w:p>
+    <w:p>
+      <w:pPr>
+        <w:rPr>
+          <w:lang w:val="pt-BR"/>
+        </w:rPr>
+      </w:pPr>
+    </w:p>
+    <w:p>
+      <w:pPr>
+        <w:rPr>
+          <w:lang w:val="pt-BR"/>
+        </w:rPr>
+      </w:pPr>
+    </w:p>
+    <w:p>
+      <w:pPr>
+        <w:rPr>
+          <w:lang w:val="pt-BR"/>
+        </w:rPr>
+      </w:pPr>
+    </w:p>
+    <w:p>
+      <w:pPr>
+        <w:rPr>
+          <w:lang w:val="pt-BR"/>
+        </w:rPr>
+      </w:pPr>
+    </w:p>
+    <w:p>
+      <w:pPr>
+        <w:rPr>
+          <w:lang w:val="pt-BR"/>
+        </w:rPr>
+      </w:pPr>
+    </w:p>
+    <w:p>
+      <w:pPr>
+        <w:rPr>
+          <w:lang w:val="pt-BR"/>
+        </w:rPr>
+      </w:pPr>
+    </w:p>
+    <w:p>
+      <w:pPr>
+        <w:rPr>
+          <w:lang w:val="pt-BR"/>
+        </w:rPr>
+      </w:pPr>
+    </w:p>
+    <w:p>
+      <w:pPr>
+        <w:rPr>
+          <w:lang w:val="pt-BR"/>
+        </w:rPr>
+      </w:pPr>
+    </w:p>
+    <w:p>
+      <w:pPr>
+        <w:rPr>
+          <w:lang w:val="pt-BR"/>
+        </w:rPr>
+      </w:pPr>
+    </w:p>
+    <w:p>
+      <w:pPr>
+        <w:rPr>
+          <w:lang w:val="pt-BR"/>
+        </w:rPr>
+      </w:pPr>
+    </w:p>
+    <w:p>
+      <w:pPr>
+        <w:rPr>
+          <w:lang w:val="pt-BR"/>
+        </w:rPr>
+      </w:pPr>
+    </w:p>
+    <w:p>
+      <w:pPr>
+        <w:rPr>
+          <w:lang w:val="pt-BR"/>
+        </w:rPr>
+      </w:pPr>
+    </w:p>
+    <w:p>
+      <w:pPr>
+        <w:rPr>
+          <w:lang w:val="pt-BR"/>
+        </w:rPr>
+      </w:pPr>
+    </w:p>
+    <w:p>
+      <w:pPr>
+        <w:rPr>
+          <w:lang w:val="pt-BR"/>
+        </w:rPr>
+      </w:pPr>
+    </w:p>
+    <w:p>
+      <w:pPr>
+        <w:rPr>
+          <w:lang w:val="pt-BR"/>
+        </w:rPr>
+      </w:pPr>
+    </w:p>
+    <w:p>
+      <w:pPr>
+        <w:rPr>
+          <w:lang w:val="pt-BR"/>
+        </w:rPr>
+      </w:pPr>
+    </w:p>
+    <w:p>
+      <w:pPr>
+        <w:rPr>
+          <w:lang w:val="pt-BR"/>
+        </w:rPr>
+      </w:pPr>
+    </w:p>
+    <w:p>
+      <w:pPr>
+        <w:rPr>
+          <w:lang w:val="pt-BR"/>
+        </w:rPr>
+      </w:pPr>
+    </w:p>
+    <w:p>
+      <w:pPr>
+        <w:rPr>
+          <w:lang w:val="pt-BR"/>
+        </w:rPr>
+      </w:pPr>
+    </w:p>
+    <w:p>
+      <w:pPr>
+        <w:rPr>
+          <w:lang w:val="pt-BR"/>
+        </w:rPr>
+      </w:pPr>
+    </w:p>
+    <w:p>
+      <w:pPr>
+        <w:rPr>
+          <w:lang w:val="pt-BR"/>
+        </w:rPr>
+      </w:pPr>
+    </w:p>
+    <w:p>
+      <w:proofErr w:type="spellStart"/>
+      <w:r>
+        <w:lastRenderedPageBreak/>
+        <w:t>Exercícios</w:t>
+      </w:r>
+      <w:proofErr w:type="spellEnd"/>
+      <w:r>
+        <w:t>:</w:t>
       </w:r>
       <w:r>
         <w:br/>
@@ -1722,7 +3696,6 @@
   <w:style w:type="character" w:default="1" w:styleId="Fontepargpadro">
     <w:name w:val="Default Paragraph Font"/>
     <w:uiPriority w:val="1"/>
-    <w:semiHidden/>
     <w:unhideWhenUsed/>
   </w:style>
   <w:style w:type="table" w:default="1" w:styleId="Tabelanormal">

</xml_diff>